<commit_message>
finalize app version 2.0
</commit_message>
<xml_diff>
--- a/sourceDocs/HOP-DONG-BAN.docx
+++ b/sourceDocs/HOP-DONG-BAN.docx
@@ -1,6 +1,6 @@
 
 <file path=word/document.xml><?xml version="1.0" encoding="utf-8"?>
-<w:document xmlns:wpc="http://schemas.microsoft.com/office/word/2010/wordprocessingCanvas" xmlns:cx="http://schemas.microsoft.com/office/drawing/2014/chartex" xmlns:cx1="http://schemas.microsoft.com/office/drawing/2015/9/8/chartex" xmlns:cx2="http://schemas.microsoft.com/office/drawing/2015/10/21/chartex" xmlns:cx3="http://schemas.microsoft.com/office/drawing/2016/5/9/chartex" xmlns:cx4="http://schemas.microsoft.com/office/drawing/2016/5/10/chartex" xmlns:cx5="http://schemas.microsoft.com/office/drawing/2016/5/11/chartex" xmlns:cx6="http://schemas.microsoft.com/office/drawing/2016/5/12/chartex" xmlns:cx7="http://schemas.microsoft.com/office/drawing/2016/5/13/chartex" xmlns:cx8="http://schemas.microsoft.com/office/drawing/2016/5/14/chartex" xmlns:mc="http://schemas.openxmlformats.org/markup-compatibility/2006" xmlns:aink="http://schemas.microsoft.com/office/drawing/2016/ink" xmlns:am3d="http://schemas.microsoft.com/office/drawing/2017/model3d" xmlns:o="urn:schemas-microsoft-com:office:office" xmlns:oel="http://schemas.microsoft.com/office/2019/extlst" xmlns:r="http://schemas.openxmlformats.org/officeDocument/2006/relationships" xmlns:m="http://schemas.openxmlformats.org/officeDocument/2006/math" xmlns:v="urn:schemas-microsoft-com:vml" xmlns:wp14="http://schemas.microsoft.com/office/word/2010/wordprocessingDrawing" xmlns:wp="http://schemas.openxmlformats.org/drawingml/2006/wordprocessingDrawing" xmlns:w10="urn:schemas-microsoft-com:office:word" xmlns:w="http://schemas.openxmlformats.org/wordprocessingml/2006/main" xmlns:w14="http://schemas.microsoft.com/office/word/2010/wordml" xmlns:w15="http://schemas.microsoft.com/office/word/2012/wordml" xmlns:w16cex="http://schemas.microsoft.com/office/word/2018/wordml/cex" xmlns:w16cid="http://schemas.microsoft.com/office/word/2016/wordml/cid" xmlns:w16="http://schemas.microsoft.com/office/word/2018/wordml" xmlns:w16du="http://schemas.microsoft.com/office/word/2023/wordml/word16du" xmlns:w16sdtdh="http://schemas.microsoft.com/office/word/2020/wordml/sdtdatahash" xmlns:w16se="http://schemas.microsoft.com/office/word/2015/wordml/symex" xmlns:wpg="http://schemas.microsoft.com/office/word/2010/wordprocessingGroup" xmlns:wpi="http://schemas.microsoft.com/office/word/2010/wordprocessingInk" xmlns:wne="http://schemas.microsoft.com/office/word/2006/wordml" xmlns:wps="http://schemas.microsoft.com/office/word/2010/wordprocessingShape" mc:Ignorable="w14 w15 w16se w16cid w16 w16cex w16sdtdh wp14">
+<w:document xmlns:wpc="http://schemas.microsoft.com/office/word/2010/wordprocessingCanvas" xmlns:cx="http://schemas.microsoft.com/office/drawing/2014/chartex" xmlns:cx1="http://schemas.microsoft.com/office/drawing/2015/9/8/chartex" xmlns:cx2="http://schemas.microsoft.com/office/drawing/2015/10/21/chartex" xmlns:cx3="http://schemas.microsoft.com/office/drawing/2016/5/9/chartex" xmlns:cx4="http://schemas.microsoft.com/office/drawing/2016/5/10/chartex" xmlns:cx5="http://schemas.microsoft.com/office/drawing/2016/5/11/chartex" xmlns:cx6="http://schemas.microsoft.com/office/drawing/2016/5/12/chartex" xmlns:cx7="http://schemas.microsoft.com/office/drawing/2016/5/13/chartex" xmlns:cx8="http://schemas.microsoft.com/office/drawing/2016/5/14/chartex" xmlns:mc="http://schemas.openxmlformats.org/markup-compatibility/2006" xmlns:aink="http://schemas.microsoft.com/office/drawing/2016/ink" xmlns:am3d="http://schemas.microsoft.com/office/drawing/2017/model3d" xmlns:o="urn:schemas-microsoft-com:office:office" xmlns:r="http://schemas.openxmlformats.org/officeDocument/2006/relationships" xmlns:m="http://schemas.openxmlformats.org/officeDocument/2006/math" xmlns:v="urn:schemas-microsoft-com:vml" xmlns:wp14="http://schemas.microsoft.com/office/word/2010/wordprocessingDrawing" xmlns:wp="http://schemas.openxmlformats.org/drawingml/2006/wordprocessingDrawing" xmlns:w10="urn:schemas-microsoft-com:office:word" xmlns:w="http://schemas.openxmlformats.org/wordprocessingml/2006/main" xmlns:w14="http://schemas.microsoft.com/office/word/2010/wordml" xmlns:w15="http://schemas.microsoft.com/office/word/2012/wordml" xmlns:w16cex="http://schemas.microsoft.com/office/word/2018/wordml/cex" xmlns:w16cid="http://schemas.microsoft.com/office/word/2016/wordml/cid" xmlns:w16="http://schemas.microsoft.com/office/word/2018/wordml" xmlns:w16sdtdh="http://schemas.microsoft.com/office/word/2020/wordml/sdtdatahash" xmlns:w16se="http://schemas.microsoft.com/office/word/2015/wordml/symex" xmlns:wpg="http://schemas.microsoft.com/office/word/2010/wordprocessingGroup" xmlns:wpi="http://schemas.microsoft.com/office/word/2010/wordprocessingInk" xmlns:wne="http://schemas.microsoft.com/office/word/2006/wordml" xmlns:wps="http://schemas.microsoft.com/office/word/2010/wordprocessingShape" mc:Ignorable="w14 w15 w16se w16cid w16 w16cex w16sdtdh wp14">
   <w:body>
     <w:p>
       <w:pPr>
@@ -533,7 +533,7 @@
           <w:sz w:val="24"/>
           <w:szCs w:val="24"/>
         </w:rPr>
-        <w:t>Nguyễn Bá Ba</w:t>
+        <w:t>Võ Bá Nguyên Vũ</w:t>
       </w:r>
       <w:r>
         <w:rPr>
@@ -551,7 +551,7 @@
           <w:sz w:val="24"/>
           <w:szCs w:val="24"/>
         </w:rPr>
-        <w:tab/>
+        <w:t xml:space="preserve"> </w:t>
       </w:r>
       <w:r>
         <w:rPr>
@@ -571,7 +571,7 @@
           <w:sz w:val="24"/>
           <w:szCs w:val="24"/>
         </w:rPr>
-        <w:t>Giám đốc vận hành</w:t>
+        <w:t>Trưởng vùng KV miền Trung</w:t>
       </w:r>
     </w:p>
     <w:p>
@@ -596,7 +596,70 @@
           <w:sz w:val="24"/>
           <w:szCs w:val="24"/>
         </w:rPr>
-        <w:t>Theo Giấy ủy quyền số 170624/UQ-MITU ngày 17/06/2024</w:t>
+        <w:t xml:space="preserve">Theo Giấy ủy quyền số </w:t>
+      </w:r>
+      <w:r>
+        <w:rPr>
+          <w:rFonts w:ascii="Times New Roman" w:eastAsia="Times New Roman" w:hAnsi="Times New Roman" w:cs="Times New Roman"/>
+          <w:i/>
+          <w:sz w:val="24"/>
+          <w:szCs w:val="24"/>
+        </w:rPr>
+        <w:t>161024/2024</w:t>
+      </w:r>
+      <w:r>
+        <w:rPr>
+          <w:rFonts w:ascii="Times New Roman" w:eastAsia="Times New Roman" w:hAnsi="Times New Roman" w:cs="Times New Roman"/>
+          <w:i/>
+          <w:sz w:val="24"/>
+          <w:szCs w:val="24"/>
+        </w:rPr>
+        <w:t>/UQ-MITU ngày 1</w:t>
+      </w:r>
+      <w:r>
+        <w:rPr>
+          <w:rFonts w:ascii="Times New Roman" w:eastAsia="Times New Roman" w:hAnsi="Times New Roman" w:cs="Times New Roman"/>
+          <w:i/>
+          <w:sz w:val="24"/>
+          <w:szCs w:val="24"/>
+        </w:rPr>
+        <w:t>6</w:t>
+      </w:r>
+      <w:r>
+        <w:rPr>
+          <w:rFonts w:ascii="Times New Roman" w:eastAsia="Times New Roman" w:hAnsi="Times New Roman" w:cs="Times New Roman"/>
+          <w:i/>
+          <w:sz w:val="24"/>
+          <w:szCs w:val="24"/>
+        </w:rPr>
+        <w:t>/</w:t>
+      </w:r>
+      <w:r>
+        <w:rPr>
+          <w:rFonts w:ascii="Times New Roman" w:eastAsia="Times New Roman" w:hAnsi="Times New Roman" w:cs="Times New Roman"/>
+          <w:i/>
+          <w:sz w:val="24"/>
+          <w:szCs w:val="24"/>
+        </w:rPr>
+        <w:t>10</w:t>
+      </w:r>
+      <w:r>
+        <w:rPr>
+          <w:rFonts w:ascii="Times New Roman" w:eastAsia="Times New Roman" w:hAnsi="Times New Roman" w:cs="Times New Roman"/>
+          <w:i/>
+          <w:sz w:val="24"/>
+          <w:szCs w:val="24"/>
+        </w:rPr>
+        <w:t>/2024</w:t>
+      </w:r>
+      <w:r>
+        <w:rPr>
+          <w:rFonts w:ascii="Times New Roman" w:eastAsia="Times New Roman" w:hAnsi="Times New Roman" w:cs="Times New Roman"/>
+          <w:i/>
+          <w:sz w:val="24"/>
+          <w:szCs w:val="24"/>
+        </w:rPr>
+        <w:t xml:space="preserve"> </w:t>
       </w:r>
     </w:p>
     <w:p>
@@ -4382,7 +4445,7 @@
 </file>
 
 <file path=word/numbering.xml><?xml version="1.0" encoding="utf-8"?>
-<w:numbering xmlns:wpc="http://schemas.microsoft.com/office/word/2010/wordprocessingCanvas" xmlns:cx="http://schemas.microsoft.com/office/drawing/2014/chartex" xmlns:cx1="http://schemas.microsoft.com/office/drawing/2015/9/8/chartex" xmlns:cx2="http://schemas.microsoft.com/office/drawing/2015/10/21/chartex" xmlns:cx3="http://schemas.microsoft.com/office/drawing/2016/5/9/chartex" xmlns:cx4="http://schemas.microsoft.com/office/drawing/2016/5/10/chartex" xmlns:cx5="http://schemas.microsoft.com/office/drawing/2016/5/11/chartex" xmlns:cx6="http://schemas.microsoft.com/office/drawing/2016/5/12/chartex" xmlns:cx7="http://schemas.microsoft.com/office/drawing/2016/5/13/chartex" xmlns:cx8="http://schemas.microsoft.com/office/drawing/2016/5/14/chartex" xmlns:mc="http://schemas.openxmlformats.org/markup-compatibility/2006" xmlns:aink="http://schemas.microsoft.com/office/drawing/2016/ink" xmlns:am3d="http://schemas.microsoft.com/office/drawing/2017/model3d" xmlns:o="urn:schemas-microsoft-com:office:office" xmlns:oel="http://schemas.microsoft.com/office/2019/extlst" xmlns:r="http://schemas.openxmlformats.org/officeDocument/2006/relationships" xmlns:m="http://schemas.openxmlformats.org/officeDocument/2006/math" xmlns:v="urn:schemas-microsoft-com:vml" xmlns:wp14="http://schemas.microsoft.com/office/word/2010/wordprocessingDrawing" xmlns:wp="http://schemas.openxmlformats.org/drawingml/2006/wordprocessingDrawing" xmlns:w10="urn:schemas-microsoft-com:office:word" xmlns:w="http://schemas.openxmlformats.org/wordprocessingml/2006/main" xmlns:w14="http://schemas.microsoft.com/office/word/2010/wordml" xmlns:w15="http://schemas.microsoft.com/office/word/2012/wordml" xmlns:w16cex="http://schemas.microsoft.com/office/word/2018/wordml/cex" xmlns:w16cid="http://schemas.microsoft.com/office/word/2016/wordml/cid" xmlns:w16="http://schemas.microsoft.com/office/word/2018/wordml" xmlns:w16du="http://schemas.microsoft.com/office/word/2023/wordml/word16du" xmlns:w16sdtdh="http://schemas.microsoft.com/office/word/2020/wordml/sdtdatahash" xmlns:w16se="http://schemas.microsoft.com/office/word/2015/wordml/symex" xmlns:wpg="http://schemas.microsoft.com/office/word/2010/wordprocessingGroup" xmlns:wpi="http://schemas.microsoft.com/office/word/2010/wordprocessingInk" xmlns:wne="http://schemas.microsoft.com/office/word/2006/wordml" xmlns:wps="http://schemas.microsoft.com/office/word/2010/wordprocessingShape" mc:Ignorable="w14 w15 w16se w16cid w16 w16cex w16sdtdh wp14">
+<w:numbering xmlns:wpc="http://schemas.microsoft.com/office/word/2010/wordprocessingCanvas" xmlns:cx="http://schemas.microsoft.com/office/drawing/2014/chartex" xmlns:cx1="http://schemas.microsoft.com/office/drawing/2015/9/8/chartex" xmlns:cx2="http://schemas.microsoft.com/office/drawing/2015/10/21/chartex" xmlns:cx3="http://schemas.microsoft.com/office/drawing/2016/5/9/chartex" xmlns:cx4="http://schemas.microsoft.com/office/drawing/2016/5/10/chartex" xmlns:cx5="http://schemas.microsoft.com/office/drawing/2016/5/11/chartex" xmlns:cx6="http://schemas.microsoft.com/office/drawing/2016/5/12/chartex" xmlns:cx7="http://schemas.microsoft.com/office/drawing/2016/5/13/chartex" xmlns:cx8="http://schemas.microsoft.com/office/drawing/2016/5/14/chartex" xmlns:mc="http://schemas.openxmlformats.org/markup-compatibility/2006" xmlns:aink="http://schemas.microsoft.com/office/drawing/2016/ink" xmlns:am3d="http://schemas.microsoft.com/office/drawing/2017/model3d" xmlns:o="urn:schemas-microsoft-com:office:office" xmlns:r="http://schemas.openxmlformats.org/officeDocument/2006/relationships" xmlns:m="http://schemas.openxmlformats.org/officeDocument/2006/math" xmlns:v="urn:schemas-microsoft-com:vml" xmlns:wp14="http://schemas.microsoft.com/office/word/2010/wordprocessingDrawing" xmlns:wp="http://schemas.openxmlformats.org/drawingml/2006/wordprocessingDrawing" xmlns:w10="urn:schemas-microsoft-com:office:word" xmlns:w="http://schemas.openxmlformats.org/wordprocessingml/2006/main" xmlns:w14="http://schemas.microsoft.com/office/word/2010/wordml" xmlns:w15="http://schemas.microsoft.com/office/word/2012/wordml" xmlns:w16cex="http://schemas.microsoft.com/office/word/2018/wordml/cex" xmlns:w16cid="http://schemas.microsoft.com/office/word/2016/wordml/cid" xmlns:w16="http://schemas.microsoft.com/office/word/2018/wordml" xmlns:w16sdtdh="http://schemas.microsoft.com/office/word/2020/wordml/sdtdatahash" xmlns:w16se="http://schemas.microsoft.com/office/word/2015/wordml/symex" xmlns:wpg="http://schemas.microsoft.com/office/word/2010/wordprocessingGroup" xmlns:wpi="http://schemas.microsoft.com/office/word/2010/wordprocessingInk" xmlns:wne="http://schemas.microsoft.com/office/word/2006/wordml" xmlns:wps="http://schemas.microsoft.com/office/word/2010/wordprocessingShape" mc:Ignorable="w14 w15 w16se w16cid w16 w16cex w16sdtdh wp14">
   <w:abstractNum w:abstractNumId="0" w15:restartNumberingAfterBreak="0">
     <w:nsid w:val="0E296F33"/>
     <w:multiLevelType w:val="multilevel"/>
@@ -5309,31 +5372,31 @@
       </w:rPr>
     </w:lvl>
   </w:abstractNum>
-  <w:num w:numId="1" w16cid:durableId="1185166249">
+  <w:num w:numId="1">
     <w:abstractNumId w:val="2"/>
   </w:num>
-  <w:num w:numId="2" w16cid:durableId="1327132549">
+  <w:num w:numId="2">
     <w:abstractNumId w:val="8"/>
   </w:num>
-  <w:num w:numId="3" w16cid:durableId="832068811">
+  <w:num w:numId="3">
     <w:abstractNumId w:val="6"/>
   </w:num>
-  <w:num w:numId="4" w16cid:durableId="1307053894">
+  <w:num w:numId="4">
     <w:abstractNumId w:val="3"/>
   </w:num>
-  <w:num w:numId="5" w16cid:durableId="1191185730">
+  <w:num w:numId="5">
     <w:abstractNumId w:val="4"/>
   </w:num>
-  <w:num w:numId="6" w16cid:durableId="651524398">
+  <w:num w:numId="6">
     <w:abstractNumId w:val="7"/>
   </w:num>
-  <w:num w:numId="7" w16cid:durableId="11685927">
+  <w:num w:numId="7">
     <w:abstractNumId w:val="0"/>
   </w:num>
-  <w:num w:numId="8" w16cid:durableId="817890444">
+  <w:num w:numId="8">
     <w:abstractNumId w:val="1"/>
   </w:num>
-  <w:num w:numId="9" w16cid:durableId="1935553470">
+  <w:num w:numId="9">
     <w:abstractNumId w:val="5"/>
   </w:num>
 </w:numbering>

</xml_diff>